<commit_message>
Cambios en archivos 1.1 y 1.2
</commit_message>
<xml_diff>
--- a/Fase1/Evidencias Individuales/Juan Albornoz/Albornoz_Juan_1.1_APT122_AutoevaluacionCompetenciasFase1.docx
+++ b/Fase1/Evidencias Individuales/Juan Albornoz/Albornoz_Juan_1.1_APT122_AutoevaluacionCompetenciasFase1.docx
@@ -193,16 +193,14 @@
         </w:rPr>
         <w:t xml:space="preserve">Piensa en tu proceso de aprendizaje durante el tiempo que has </w:t>
       </w:r>
-      <w:proofErr w:type="gramStart"/>
       <w:r>
         <w:rPr>
           <w:rFonts w:eastAsiaTheme="majorEastAsia"/>
           <w:sz w:val="24"/>
           <w:szCs w:val="24"/>
         </w:rPr>
-        <w:t>estudiando</w:t>
+        <w:t>estudiado</w:t>
       </w:r>
-      <w:proofErr w:type="gramEnd"/>
       <w:r>
         <w:rPr>
           <w:rFonts w:eastAsiaTheme="majorEastAsia"/>
@@ -1318,11 +1316,19 @@
               <w:rPr>
                 <w:b/>
                 <w:bCs/>
-                <w:color w:val="FF0000"/>
                 <w:sz w:val="18"/>
                 <w:szCs w:val="18"/>
               </w:rPr>
             </w:pPr>
+            <w:r>
+              <w:rPr>
+                <w:b/>
+                <w:bCs/>
+                <w:sz w:val="18"/>
+                <w:szCs w:val="18"/>
+              </w:rPr>
+              <w:t>Modelado de datos + diseño de esquemas</w:t>
+            </w:r>
           </w:p>
         </w:tc>
         <w:tc>
@@ -1355,6 +1361,15 @@
                 <w:szCs w:val="18"/>
               </w:rPr>
             </w:pPr>
+            <w:r>
+              <w:rPr>
+                <w:b/>
+                <w:bCs/>
+                <w:sz w:val="18"/>
+                <w:szCs w:val="18"/>
+              </w:rPr>
+              <w:t>X</w:t>
+            </w:r>
           </w:p>
         </w:tc>
         <w:tc>
@@ -1419,6 +1434,69 @@
                 <w:szCs w:val="18"/>
               </w:rPr>
             </w:pPr>
+            <w:r>
+              <w:rPr>
+                <w:b/>
+                <w:bCs/>
+                <w:sz w:val="18"/>
+                <w:szCs w:val="18"/>
+              </w:rPr>
+              <w:t>H</w:t>
+            </w:r>
+            <w:r>
+              <w:rPr>
+                <w:b/>
+                <w:bCs/>
+                <w:sz w:val="18"/>
+                <w:szCs w:val="18"/>
+              </w:rPr>
+              <w:t>e</w:t>
+            </w:r>
+            <w:r>
+              <w:rPr>
+                <w:b/>
+                <w:bCs/>
+                <w:sz w:val="18"/>
+                <w:szCs w:val="18"/>
+              </w:rPr>
+              <w:t xml:space="preserve"> </w:t>
+            </w:r>
+            <w:r>
+              <w:rPr>
+                <w:b/>
+                <w:bCs/>
+                <w:sz w:val="18"/>
+                <w:szCs w:val="18"/>
+              </w:rPr>
+              <w:t>realizado</w:t>
+            </w:r>
+            <w:r>
+              <w:rPr>
+                <w:b/>
+                <w:bCs/>
+                <w:sz w:val="18"/>
+                <w:szCs w:val="18"/>
+              </w:rPr>
+              <w:t xml:space="preserve"> modelos con PK/FK y catálogos; justifica</w:t>
+            </w:r>
+            <w:r>
+              <w:rPr>
+                <w:b/>
+                <w:bCs/>
+                <w:sz w:val="18"/>
+                <w:szCs w:val="18"/>
+              </w:rPr>
+              <w:t>ndo</w:t>
+            </w:r>
+            <w:r>
+              <w:rPr>
+                <w:b/>
+                <w:bCs/>
+                <w:sz w:val="18"/>
+                <w:szCs w:val="18"/>
+              </w:rPr>
+              <w:t xml:space="preserve"> normalización.</w:t>
+            </w:r>
           </w:p>
         </w:tc>
       </w:tr>
@@ -1437,11 +1515,19 @@
               <w:rPr>
                 <w:b/>
                 <w:bCs/>
-                <w:color w:val="FF0000"/>
                 <w:sz w:val="18"/>
                 <w:szCs w:val="18"/>
               </w:rPr>
             </w:pPr>
+            <w:r>
+              <w:rPr>
+                <w:b/>
+                <w:bCs/>
+                <w:sz w:val="18"/>
+                <w:szCs w:val="18"/>
+              </w:rPr>
+              <w:t>SQL consultas (JOIN, GROUP BY, subqueries)</w:t>
+            </w:r>
           </w:p>
         </w:tc>
         <w:tc>
@@ -1474,6 +1560,15 @@
                 <w:szCs w:val="18"/>
               </w:rPr>
             </w:pPr>
+            <w:r>
+              <w:rPr>
+                <w:b/>
+                <w:bCs/>
+                <w:sz w:val="18"/>
+                <w:szCs w:val="18"/>
+              </w:rPr>
+              <w:t>X</w:t>
+            </w:r>
           </w:p>
         </w:tc>
         <w:tc>
@@ -1528,6 +1623,116 @@
           <w:tcPr>
             <w:tcW w:w="2557" w:type="dxa"/>
           </w:tcPr>
+          <w:tbl>
+            <w:tblPr>
+              <w:tblW w:w="0" w:type="auto"/>
+              <w:tblCellSpacing w:w="15" w:type="dxa"/>
+              <w:tblCellMar>
+                <w:top w:w="15" w:type="dxa"/>
+                <w:left w:w="15" w:type="dxa"/>
+                <w:bottom w:w="15" w:type="dxa"/>
+                <w:right w:w="15" w:type="dxa"/>
+              </w:tblCellMar>
+              <w:tblLook w:val="04A0" w:firstRow="1" w:lastRow="0" w:firstColumn="1" w:lastColumn="0" w:noHBand="0" w:noVBand="1"/>
+            </w:tblPr>
+            <w:tblGrid>
+              <w:gridCol w:w="96"/>
+            </w:tblGrid>
+            <w:tr>
+              <w:trPr>
+                <w:tblCellSpacing w:w="15" w:type="dxa"/>
+              </w:trPr>
+              <w:tc>
+                <w:tcPr>
+                  <w:tcW w:w="0" w:type="auto"/>
+                  <w:vAlign w:val="center"/>
+                  <w:hideMark/>
+                </w:tcPr>
+                <w:p>
+                  <w:pPr>
+                    <w:spacing w:after="0" w:line="240" w:lineRule="auto"/>
+                    <w:jc w:val="center"/>
+                    <w:rPr>
+                      <w:b/>
+                      <w:bCs/>
+                      <w:sz w:val="18"/>
+                      <w:szCs w:val="18"/>
+                    </w:rPr>
+                  </w:pPr>
+                </w:p>
+              </w:tc>
+            </w:tr>
+          </w:tbl>
+          <w:p>
+            <w:pPr>
+              <w:jc w:val="center"/>
+              <w:rPr>
+                <w:b/>
+                <w:bCs/>
+                <w:vanish/>
+                <w:sz w:val="18"/>
+                <w:szCs w:val="18"/>
+              </w:rPr>
+            </w:pPr>
+          </w:p>
+          <w:tbl>
+            <w:tblPr>
+              <w:tblW w:w="0" w:type="auto"/>
+              <w:tblCellSpacing w:w="15" w:type="dxa"/>
+              <w:tblCellMar>
+                <w:top w:w="15" w:type="dxa"/>
+                <w:left w:w="15" w:type="dxa"/>
+                <w:bottom w:w="15" w:type="dxa"/>
+                <w:right w:w="15" w:type="dxa"/>
+              </w:tblCellMar>
+              <w:tblLook w:val="04A0" w:firstRow="1" w:lastRow="0" w:firstColumn="1" w:lastColumn="0" w:noHBand="0" w:noVBand="1"/>
+            </w:tblPr>
+            <w:tblGrid>
+              <w:gridCol w:w="2341"/>
+            </w:tblGrid>
+            <w:tr>
+              <w:trPr>
+                <w:tblCellSpacing w:w="15" w:type="dxa"/>
+              </w:trPr>
+              <w:tc>
+                <w:tcPr>
+                  <w:tcW w:w="0" w:type="auto"/>
+                  <w:vAlign w:val="center"/>
+                  <w:hideMark/>
+                </w:tcPr>
+                <w:p>
+                  <w:pPr>
+                    <w:spacing w:after="0" w:line="240" w:lineRule="auto"/>
+                    <w:jc w:val="center"/>
+                    <w:rPr>
+                      <w:b/>
+                      <w:bCs/>
+                      <w:sz w:val="18"/>
+                      <w:szCs w:val="18"/>
+                    </w:rPr>
+                  </w:pPr>
+                  <w:r>
+                    <w:rPr>
+                      <w:b/>
+                      <w:bCs/>
+                      <w:sz w:val="18"/>
+                      <w:szCs w:val="18"/>
+                    </w:rPr>
+                    <w:t>Armado de</w:t>
+                  </w:r>
+                  <w:r>
+                    <w:rPr>
+                      <w:b/>
+                      <w:bCs/>
+                      <w:sz w:val="18"/>
+                      <w:szCs w:val="18"/>
+                    </w:rPr>
+                    <w:t xml:space="preserve"> reportes multi-join y agregaciones sin problema.</w:t>
+                  </w:r>
+                </w:p>
+              </w:tc>
+            </w:tr>
+          </w:tbl>
           <w:p>
             <w:pPr>
               <w:jc w:val="center"/>
@@ -1560,6 +1765,15 @@
                 <w:szCs w:val="18"/>
               </w:rPr>
             </w:pPr>
+            <w:r>
+              <w:rPr>
+                <w:b/>
+                <w:bCs/>
+                <w:sz w:val="18"/>
+                <w:szCs w:val="18"/>
+              </w:rPr>
+              <w:t xml:space="preserve">SQL avanzado y rendimiento </w:t>
+            </w:r>
           </w:p>
         </w:tc>
         <w:tc>
@@ -1608,6 +1822,15 @@
                 <w:szCs w:val="18"/>
               </w:rPr>
             </w:pPr>
+            <w:r>
+              <w:rPr>
+                <w:b/>
+                <w:bCs/>
+                <w:sz w:val="18"/>
+                <w:szCs w:val="18"/>
+              </w:rPr>
+              <w:t>X</w:t>
+            </w:r>
           </w:p>
         </w:tc>
         <w:tc>
@@ -1656,6 +1879,51 @@
                 <w:szCs w:val="18"/>
               </w:rPr>
             </w:pPr>
+            <w:r>
+              <w:rPr>
+                <w:b/>
+                <w:bCs/>
+                <w:sz w:val="18"/>
+                <w:szCs w:val="18"/>
+              </w:rPr>
+              <w:t>Conoc</w:t>
+            </w:r>
+            <w:r>
+              <w:rPr>
+                <w:b/>
+                <w:bCs/>
+                <w:sz w:val="18"/>
+                <w:szCs w:val="18"/>
+              </w:rPr>
+              <w:t>imiento en</w:t>
+            </w:r>
+            <w:r>
+              <w:rPr>
+                <w:b/>
+                <w:bCs/>
+                <w:sz w:val="18"/>
+                <w:szCs w:val="18"/>
+              </w:rPr>
+              <w:t xml:space="preserve"> OVER/PARTITION; </w:t>
+            </w:r>
+            <w:r>
+              <w:rPr>
+                <w:b/>
+                <w:bCs/>
+                <w:sz w:val="18"/>
+                <w:szCs w:val="18"/>
+              </w:rPr>
+              <w:t xml:space="preserve">pero </w:t>
+            </w:r>
+            <w:r>
+              <w:rPr>
+                <w:b/>
+                <w:bCs/>
+                <w:sz w:val="18"/>
+                <w:szCs w:val="18"/>
+              </w:rPr>
+              <w:t>poca práctica en tuning.</w:t>
+            </w:r>
           </w:p>
         </w:tc>
       </w:tr>
@@ -1678,6 +1946,15 @@
                 <w:szCs w:val="18"/>
               </w:rPr>
             </w:pPr>
+            <w:r>
+              <w:rPr>
+                <w:b/>
+                <w:bCs/>
+                <w:sz w:val="18"/>
+                <w:szCs w:val="18"/>
+              </w:rPr>
+              <w:t>Administración básica de BD (usuarios, roles, backup/restore)</w:t>
+            </w:r>
           </w:p>
         </w:tc>
         <w:tc>
@@ -1726,6 +2003,15 @@
                 <w:szCs w:val="18"/>
               </w:rPr>
             </w:pPr>
+            <w:r>
+              <w:rPr>
+                <w:b/>
+                <w:bCs/>
+                <w:sz w:val="18"/>
+                <w:szCs w:val="18"/>
+              </w:rPr>
+              <w:t>X</w:t>
+            </w:r>
           </w:p>
         </w:tc>
         <w:tc>
@@ -1774,6 +2060,69 @@
                 <w:szCs w:val="18"/>
               </w:rPr>
             </w:pPr>
+            <w:r>
+              <w:rPr>
+                <w:b/>
+                <w:bCs/>
+                <w:sz w:val="18"/>
+                <w:szCs w:val="18"/>
+              </w:rPr>
+              <w:t>C</w:t>
+            </w:r>
+            <w:r>
+              <w:rPr>
+                <w:b/>
+                <w:bCs/>
+                <w:sz w:val="18"/>
+                <w:szCs w:val="18"/>
+              </w:rPr>
+              <w:t>rea</w:t>
+            </w:r>
+            <w:r>
+              <w:rPr>
+                <w:b/>
+                <w:bCs/>
+                <w:sz w:val="18"/>
+                <w:szCs w:val="18"/>
+              </w:rPr>
+              <w:t>ción de</w:t>
+            </w:r>
+            <w:r>
+              <w:rPr>
+                <w:b/>
+                <w:bCs/>
+                <w:sz w:val="18"/>
+                <w:szCs w:val="18"/>
+              </w:rPr>
+              <w:t xml:space="preserve"> roles y pr</w:t>
+            </w:r>
+            <w:r>
+              <w:rPr>
+                <w:b/>
+                <w:bCs/>
+                <w:sz w:val="18"/>
+                <w:szCs w:val="18"/>
+              </w:rPr>
+              <w:t xml:space="preserve">uebas de </w:t>
+            </w:r>
+            <w:r>
+              <w:rPr>
+                <w:b/>
+                <w:bCs/>
+                <w:sz w:val="18"/>
+                <w:szCs w:val="18"/>
+              </w:rPr>
+              <w:t>backups</w:t>
+            </w:r>
+            <w:r>
+              <w:rPr>
+                <w:b/>
+                <w:bCs/>
+                <w:sz w:val="18"/>
+                <w:szCs w:val="18"/>
+              </w:rPr>
+              <w:t xml:space="preserve"> simples.</w:t>
+            </w:r>
           </w:p>
         </w:tc>
       </w:tr>
@@ -1796,6 +2145,15 @@
                 <w:szCs w:val="18"/>
               </w:rPr>
             </w:pPr>
+            <w:r>
+              <w:rPr>
+                <w:b/>
+                <w:bCs/>
+                <w:sz w:val="18"/>
+                <w:szCs w:val="18"/>
+              </w:rPr>
+              <w:t xml:space="preserve">Integración/ETL y calidad de datos </w:t>
+            </w:r>
           </w:p>
         </w:tc>
         <w:tc>
@@ -1828,6 +2186,15 @@
                 <w:szCs w:val="18"/>
               </w:rPr>
             </w:pPr>
+            <w:r>
+              <w:rPr>
+                <w:b/>
+                <w:bCs/>
+                <w:sz w:val="18"/>
+                <w:szCs w:val="18"/>
+              </w:rPr>
+              <w:t>X</w:t>
+            </w:r>
           </w:p>
         </w:tc>
         <w:tc>
@@ -1892,6 +2259,42 @@
                 <w:szCs w:val="18"/>
               </w:rPr>
             </w:pPr>
+            <w:r>
+              <w:rPr>
+                <w:b/>
+                <w:bCs/>
+                <w:sz w:val="18"/>
+                <w:szCs w:val="18"/>
+              </w:rPr>
+              <w:t>I</w:t>
+            </w:r>
+            <w:r>
+              <w:rPr>
+                <w:b/>
+                <w:bCs/>
+                <w:sz w:val="18"/>
+                <w:szCs w:val="18"/>
+              </w:rPr>
+              <w:t>mporta</w:t>
+            </w:r>
+            <w:r>
+              <w:rPr>
+                <w:b/>
+                <w:bCs/>
+                <w:sz w:val="18"/>
+                <w:szCs w:val="18"/>
+              </w:rPr>
+              <w:t>ción de</w:t>
+            </w:r>
+            <w:r>
+              <w:rPr>
+                <w:b/>
+                <w:bCs/>
+                <w:sz w:val="18"/>
+                <w:szCs w:val="18"/>
+              </w:rPr>
+              <w:t xml:space="preserve"> planillas con validaciones y constraints.</w:t>
+            </w:r>
           </w:p>
         </w:tc>
       </w:tr>
@@ -1914,6 +2317,15 @@
                 <w:szCs w:val="18"/>
               </w:rPr>
             </w:pPr>
+            <w:r>
+              <w:rPr>
+                <w:b/>
+                <w:bCs/>
+                <w:sz w:val="18"/>
+                <w:szCs w:val="18"/>
+              </w:rPr>
+              <w:t>Backend (APIs REST, auth, ORM, tests)</w:t>
+            </w:r>
           </w:p>
         </w:tc>
         <w:tc>
@@ -1978,6 +2390,15 @@
                 <w:szCs w:val="18"/>
               </w:rPr>
             </w:pPr>
+            <w:r>
+              <w:rPr>
+                <w:b/>
+                <w:bCs/>
+                <w:sz w:val="18"/>
+                <w:szCs w:val="18"/>
+              </w:rPr>
+              <w:t>X</w:t>
+            </w:r>
           </w:p>
         </w:tc>
         <w:tc>
@@ -2010,6 +2431,15 @@
                 <w:szCs w:val="18"/>
               </w:rPr>
             </w:pPr>
+            <w:r>
+              <w:rPr>
+                <w:b/>
+                <w:bCs/>
+                <w:sz w:val="18"/>
+                <w:szCs w:val="18"/>
+              </w:rPr>
+              <w:t>Base de programación, falta REST completo, auth y pruebas.</w:t>
+            </w:r>
           </w:p>
         </w:tc>
       </w:tr>
@@ -2032,6 +2462,33 @@
                 <w:szCs w:val="18"/>
               </w:rPr>
             </w:pPr>
+            <w:r>
+              <w:rPr>
+                <w:b/>
+                <w:bCs/>
+                <w:sz w:val="18"/>
+                <w:szCs w:val="18"/>
+              </w:rPr>
+              <w:t>Frontend</w:t>
+            </w:r>
+            <w:r>
+              <w:rPr>
+                <w:b/>
+                <w:bCs/>
+                <w:sz w:val="18"/>
+                <w:szCs w:val="18"/>
+              </w:rPr>
+              <w:t xml:space="preserve"> </w:t>
+            </w:r>
+            <w:r>
+              <w:rPr>
+                <w:b/>
+                <w:bCs/>
+                <w:sz w:val="18"/>
+                <w:szCs w:val="18"/>
+              </w:rPr>
+              <w:t>básico (HTML/CSS/JS, consumo de API)</w:t>
+            </w:r>
           </w:p>
         </w:tc>
         <w:tc>
@@ -2080,6 +2537,15 @@
                 <w:szCs w:val="18"/>
               </w:rPr>
             </w:pPr>
+            <w:r>
+              <w:rPr>
+                <w:b/>
+                <w:bCs/>
+                <w:sz w:val="18"/>
+                <w:szCs w:val="18"/>
+              </w:rPr>
+              <w:t>X</w:t>
+            </w:r>
           </w:p>
         </w:tc>
         <w:tc>
@@ -2128,6 +2594,15 @@
                 <w:szCs w:val="18"/>
               </w:rPr>
             </w:pPr>
+            <w:r>
+              <w:rPr>
+                <w:b/>
+                <w:bCs/>
+                <w:sz w:val="18"/>
+                <w:szCs w:val="18"/>
+              </w:rPr>
+              <w:t>Formularios y consumo de endpoints simples.</w:t>
+            </w:r>
           </w:p>
         </w:tc>
       </w:tr>
@@ -2150,6 +2625,15 @@
                 <w:szCs w:val="18"/>
               </w:rPr>
             </w:pPr>
+            <w:r>
+              <w:rPr>
+                <w:b/>
+                <w:bCs/>
+                <w:sz w:val="18"/>
+                <w:szCs w:val="18"/>
+              </w:rPr>
+              <w:t>Análisis, documentación y gestión (requisitos, diagramas, coordinación)</w:t>
+            </w:r>
           </w:p>
         </w:tc>
         <w:tc>
@@ -2182,6 +2666,15 @@
                 <w:szCs w:val="18"/>
               </w:rPr>
             </w:pPr>
+            <w:r>
+              <w:rPr>
+                <w:b/>
+                <w:bCs/>
+                <w:sz w:val="18"/>
+                <w:szCs w:val="18"/>
+              </w:rPr>
+              <w:t>X</w:t>
+            </w:r>
           </w:p>
         </w:tc>
         <w:tc>
@@ -2246,6 +2739,60 @@
                 <w:szCs w:val="18"/>
               </w:rPr>
             </w:pPr>
+            <w:r>
+              <w:rPr>
+                <w:b/>
+                <w:bCs/>
+                <w:sz w:val="18"/>
+                <w:szCs w:val="18"/>
+              </w:rPr>
+              <w:t>Lidera</w:t>
+            </w:r>
+            <w:r>
+              <w:rPr>
+                <w:b/>
+                <w:bCs/>
+                <w:sz w:val="18"/>
+                <w:szCs w:val="18"/>
+              </w:rPr>
+              <w:t>r</w:t>
+            </w:r>
+            <w:r>
+              <w:rPr>
+                <w:b/>
+                <w:bCs/>
+                <w:sz w:val="18"/>
+                <w:szCs w:val="18"/>
+              </w:rPr>
+              <w:t xml:space="preserve"> README/actas y </w:t>
+            </w:r>
+            <w:r>
+              <w:rPr>
+                <w:b/>
+                <w:bCs/>
+                <w:sz w:val="18"/>
+                <w:szCs w:val="18"/>
+              </w:rPr>
+              <w:t>plan</w:t>
+            </w:r>
+            <w:r>
+              <w:rPr>
+                <w:b/>
+                <w:bCs/>
+                <w:sz w:val="18"/>
+                <w:szCs w:val="18"/>
+              </w:rPr>
+              <w:t>ificación</w:t>
+            </w:r>
+            <w:r>
+              <w:rPr>
+                <w:b/>
+                <w:bCs/>
+                <w:sz w:val="18"/>
+                <w:szCs w:val="18"/>
+              </w:rPr>
+              <w:t xml:space="preserve"> por fases.</w:t>
+            </w:r>
           </w:p>
         </w:tc>
       </w:tr>
@@ -9688,10 +10235,6 @@
 </file>
 
 <file path=customXml/item1.xml><?xml version="1.0" encoding="utf-8"?>
-<b:Sources xmlns:b="http://schemas.openxmlformats.org/officeDocument/2006/bibliography" xmlns="http://schemas.openxmlformats.org/officeDocument/2006/bibliography" SelectedStyle="\APASixthEditionOfficeOnline.xsl" StyleName="APA" Version="6"/>
-</file>
-
-<file path=customXml/item2.xml><?xml version="1.0" encoding="utf-8"?>
 <ct:contentTypeSchema xmlns:ct="http://schemas.microsoft.com/office/2006/metadata/contentType" xmlns:ma="http://schemas.microsoft.com/office/2006/metadata/properties/metaAttributes" ct:_="" ma:_="" ma:contentTypeName="Documento" ma:contentTypeID="0x010100E96778489EE7714D8BD12CC105EB918B" ma:contentTypeVersion="2" ma:contentTypeDescription="Crear nuevo documento." ma:contentTypeScope="" ma:versionID="416c5c7ae9b5d54d83875cd3c65194e3">
   <xsd:schema xmlns:xsd="http://www.w3.org/2001/XMLSchema" xmlns:xs="http://www.w3.org/2001/XMLSchema" xmlns:p="http://schemas.microsoft.com/office/2006/metadata/properties" xmlns:ns2="126e8a1c-9ea9-435a-ac89-d06c80d62e30" targetNamespace="http://schemas.microsoft.com/office/2006/metadata/properties" ma:root="true" ma:fieldsID="70a237c842677bd850644f8595079f5e" ns2:_="">
     <xsd:import namespace="126e8a1c-9ea9-435a-ac89-d06c80d62e30"/>
@@ -9823,13 +10366,11 @@
 </ct:contentTypeSchema>
 </file>
 
-<file path=customXml/item3.xml><?xml version="1.0" encoding="utf-8"?>
-<p:properties xmlns:p="http://schemas.microsoft.com/office/2006/metadata/properties" xmlns:xsi="http://www.w3.org/2001/XMLSchema-instance" xmlns:pc="http://schemas.microsoft.com/office/infopath/2007/PartnerControls">
-  <documentManagement/>
-</p:properties>
+<file path=customXml/item2.xml><?xml version="1.0" encoding="utf-8"?>
+<b:Sources xmlns:b="http://schemas.openxmlformats.org/officeDocument/2006/bibliography" xmlns="http://schemas.openxmlformats.org/officeDocument/2006/bibliography" SelectedStyle="\APASixthEditionOfficeOnline.xsl" StyleName="APA" Version="6"/>
 </file>
 
-<file path=customXml/item4.xml><?xml version="1.0" encoding="utf-8"?>
+<file path=customXml/item3.xml><?xml version="1.0" encoding="utf-8"?>
 <?mso-contentType ?>
 <FormTemplates xmlns="http://schemas.microsoft.com/sharepoint/v3/contenttype/forms">
   <Display>DocumentLibraryForm</Display>
@@ -9838,15 +10379,13 @@
 </FormTemplates>
 </file>
 
-<file path=customXml/itemProps1.xml><?xml version="1.0" encoding="utf-8"?>
-<ds:datastoreItem xmlns:ds="http://schemas.openxmlformats.org/officeDocument/2006/customXml" ds:itemID="{6E8A10B9-B765-4F0B-A47F-7CB788CD8F65}">
-  <ds:schemaRefs>
-    <ds:schemaRef ds:uri="http://schemas.openxmlformats.org/officeDocument/2006/bibliography"/>
-  </ds:schemaRefs>
-</ds:datastoreItem>
+<file path=customXml/item4.xml><?xml version="1.0" encoding="utf-8"?>
+<p:properties xmlns:p="http://schemas.microsoft.com/office/2006/metadata/properties" xmlns:xsi="http://www.w3.org/2001/XMLSchema-instance" xmlns:pc="http://schemas.microsoft.com/office/infopath/2007/PartnerControls">
+  <documentManagement/>
+</p:properties>
 </file>
 
-<file path=customXml/itemProps2.xml><?xml version="1.0" encoding="utf-8"?>
+<file path=customXml/itemProps1.xml><?xml version="1.0" encoding="utf-8"?>
 <ds:datastoreItem xmlns:ds="http://schemas.openxmlformats.org/officeDocument/2006/customXml" ds:itemID="{767CD2D5-7A6C-47C3-9B54-C4225C74DD0B}">
   <ds:schemaRefs>
     <ds:schemaRef ds:uri="http://schemas.microsoft.com/office/2006/metadata/contentType"/>
@@ -9864,19 +10403,27 @@
 </ds:datastoreItem>
 </file>
 
+<file path=customXml/itemProps2.xml><?xml version="1.0" encoding="utf-8"?>
+<ds:datastoreItem xmlns:ds="http://schemas.openxmlformats.org/officeDocument/2006/customXml" ds:itemID="{6E8A10B9-B765-4F0B-A47F-7CB788CD8F65}">
+  <ds:schemaRefs>
+    <ds:schemaRef ds:uri="http://schemas.openxmlformats.org/officeDocument/2006/bibliography"/>
+  </ds:schemaRefs>
+</ds:datastoreItem>
+</file>
+
 <file path=customXml/itemProps3.xml><?xml version="1.0" encoding="utf-8"?>
+<ds:datastoreItem xmlns:ds="http://schemas.openxmlformats.org/officeDocument/2006/customXml" ds:itemID="{DABAA964-10BA-4DBC-ABF2-CDEAC0FAF7AA}">
+  <ds:schemaRefs>
+    <ds:schemaRef ds:uri="http://schemas.microsoft.com/sharepoint/v3/contenttype/forms"/>
+  </ds:schemaRefs>
+</ds:datastoreItem>
+</file>
+
+<file path=customXml/itemProps4.xml><?xml version="1.0" encoding="utf-8"?>
 <ds:datastoreItem xmlns:ds="http://schemas.openxmlformats.org/officeDocument/2006/customXml" ds:itemID="{5F1783E3-BA1C-4CA3-8E32-C9B378BBED03}">
   <ds:schemaRefs>
     <ds:schemaRef ds:uri="http://schemas.microsoft.com/office/2006/metadata/properties"/>
     <ds:schemaRef ds:uri="http://schemas.microsoft.com/office/infopath/2007/PartnerControls"/>
   </ds:schemaRefs>
 </ds:datastoreItem>
-</file>
-
-<file path=customXml/itemProps4.xml><?xml version="1.0" encoding="utf-8"?>
-<ds:datastoreItem xmlns:ds="http://schemas.openxmlformats.org/officeDocument/2006/customXml" ds:itemID="{DABAA964-10BA-4DBC-ABF2-CDEAC0FAF7AA}">
-  <ds:schemaRefs>
-    <ds:schemaRef ds:uri="http://schemas.microsoft.com/sharepoint/v3/contenttype/forms"/>
-  </ds:schemaRefs>
-</ds:datastoreItem>
 </file>
</xml_diff>